<commit_message>
add function comments and questions under 18Decemener
</commit_message>
<xml_diff>
--- a/BrightTide/List_of_functions_Pokemon_BrightTide.docx
+++ b/BrightTide/List_of_functions_Pokemon_BrightTide.docx
@@ -601,10 +601,7 @@
         <w:t xml:space="preserve"> cards from</w:t>
       </w:r>
       <w:r>
-        <w:t xml:space="preserve"> your hand, </w:t>
-      </w:r>
-      <w:r>
-        <w:t>returns the</w:t>
+        <w:t xml:space="preserve"> your hand, returns the</w:t>
       </w:r>
       <w:r>
         <w:t xml:space="preserve"> also the amount of cards your discarded</w:t>
@@ -672,6 +669,71 @@
       </w:r>
       <w:r>
         <w:t>(item/supporter)</w:t>
+      </w:r>
+    </w:p>
+    <w:p/>
+    <w:p>
+      <w:pPr>
+        <w:rPr>
+          <w:b/>
+        </w:rPr>
+      </w:pPr>
+      <w:r>
+        <w:rPr>
+          <w:b/>
+        </w:rPr>
+        <w:t>18 December 2017</w:t>
+      </w:r>
+    </w:p>
+    <w:p>
+      <w:pPr>
+        <w:pStyle w:val="ListParagraph"/>
+        <w:numPr>
+          <w:ilvl w:val="0"/>
+          <w:numId w:val="7"/>
+        </w:numPr>
+      </w:pPr>
+      <w:r>
+        <w:t xml:space="preserve">Need a function that </w:t>
+      </w:r>
+      <w:r>
+        <w:t xml:space="preserve">gives the list of discard pile </w:t>
+      </w:r>
+    </w:p>
+    <w:p>
+      <w:pPr>
+        <w:pStyle w:val="ListParagraph"/>
+        <w:numPr>
+          <w:ilvl w:val="0"/>
+          <w:numId w:val="7"/>
+        </w:numPr>
+      </w:pPr>
+      <w:r>
+        <w:t xml:space="preserve">Need a function that return the type of card </w:t>
+      </w:r>
+    </w:p>
+    <w:p>
+      <w:pPr>
+        <w:pStyle w:val="ListParagraph"/>
+        <w:numPr>
+          <w:ilvl w:val="0"/>
+          <w:numId w:val="7"/>
+        </w:numPr>
+      </w:pPr>
+      <w:r>
+        <w:t xml:space="preserve">QUESTION: define the canPlay function outside a “attack function” or inside? </w:t>
+      </w:r>
+    </w:p>
+    <w:p>
+      <w:pPr>
+        <w:pStyle w:val="ListParagraph"/>
+        <w:numPr>
+          <w:ilvl w:val="0"/>
+          <w:numId w:val="7"/>
+        </w:numPr>
+      </w:pPr>
+      <w:r>
+        <w:t>QUESTION: do not know how to implement a canPlay in card 134</w:t>
       </w:r>
       <w:bookmarkStart w:id="0" w:name="_GoBack"/>
       <w:bookmarkEnd w:id="0"/>
@@ -1093,6 +1155,119 @@
     </w:lvl>
   </w:abstractNum>
   <w:abstractNum w:abstractNumId="4">
+    <w:nsid w:val="529C611E"/>
+    <w:multiLevelType w:val="hybridMultilevel"/>
+    <w:tmpl w:val="369C5A60"/>
+    <w:lvl w:ilvl="0" w:tplc="E77295DA">
+      <w:start w:val="18"/>
+      <w:numFmt w:val="bullet"/>
+      <w:lvlText w:val="-"/>
+      <w:lvlJc w:val="left"/>
+      <w:pPr>
+        <w:ind w:left="720" w:hanging="360"/>
+      </w:pPr>
+      <w:rPr>
+        <w:rFonts w:ascii="Calibri" w:eastAsiaTheme="minorHAnsi" w:hAnsi="Calibri" w:cstheme="minorBidi" w:hint="default"/>
+      </w:rPr>
+    </w:lvl>
+    <w:lvl w:ilvl="1" w:tplc="08090003" w:tentative="1">
+      <w:start w:val="1"/>
+      <w:numFmt w:val="bullet"/>
+      <w:lvlText w:val="o"/>
+      <w:lvlJc w:val="left"/>
+      <w:pPr>
+        <w:ind w:left="1440" w:hanging="360"/>
+      </w:pPr>
+      <w:rPr>
+        <w:rFonts w:ascii="Courier New" w:hAnsi="Courier New" w:cs="Courier New" w:hint="default"/>
+      </w:rPr>
+    </w:lvl>
+    <w:lvl w:ilvl="2" w:tplc="08090005" w:tentative="1">
+      <w:start w:val="1"/>
+      <w:numFmt w:val="bullet"/>
+      <w:lvlText w:val=""/>
+      <w:lvlJc w:val="left"/>
+      <w:pPr>
+        <w:ind w:left="2160" w:hanging="360"/>
+      </w:pPr>
+      <w:rPr>
+        <w:rFonts w:ascii="Wingdings" w:hAnsi="Wingdings" w:hint="default"/>
+      </w:rPr>
+    </w:lvl>
+    <w:lvl w:ilvl="3" w:tplc="08090001" w:tentative="1">
+      <w:start w:val="1"/>
+      <w:numFmt w:val="bullet"/>
+      <w:lvlText w:val=""/>
+      <w:lvlJc w:val="left"/>
+      <w:pPr>
+        <w:ind w:left="2880" w:hanging="360"/>
+      </w:pPr>
+      <w:rPr>
+        <w:rFonts w:ascii="Symbol" w:hAnsi="Symbol" w:hint="default"/>
+      </w:rPr>
+    </w:lvl>
+    <w:lvl w:ilvl="4" w:tplc="08090003" w:tentative="1">
+      <w:start w:val="1"/>
+      <w:numFmt w:val="bullet"/>
+      <w:lvlText w:val="o"/>
+      <w:lvlJc w:val="left"/>
+      <w:pPr>
+        <w:ind w:left="3600" w:hanging="360"/>
+      </w:pPr>
+      <w:rPr>
+        <w:rFonts w:ascii="Courier New" w:hAnsi="Courier New" w:cs="Courier New" w:hint="default"/>
+      </w:rPr>
+    </w:lvl>
+    <w:lvl w:ilvl="5" w:tplc="08090005" w:tentative="1">
+      <w:start w:val="1"/>
+      <w:numFmt w:val="bullet"/>
+      <w:lvlText w:val=""/>
+      <w:lvlJc w:val="left"/>
+      <w:pPr>
+        <w:ind w:left="4320" w:hanging="360"/>
+      </w:pPr>
+      <w:rPr>
+        <w:rFonts w:ascii="Wingdings" w:hAnsi="Wingdings" w:hint="default"/>
+      </w:rPr>
+    </w:lvl>
+    <w:lvl w:ilvl="6" w:tplc="08090001" w:tentative="1">
+      <w:start w:val="1"/>
+      <w:numFmt w:val="bullet"/>
+      <w:lvlText w:val=""/>
+      <w:lvlJc w:val="left"/>
+      <w:pPr>
+        <w:ind w:left="5040" w:hanging="360"/>
+      </w:pPr>
+      <w:rPr>
+        <w:rFonts w:ascii="Symbol" w:hAnsi="Symbol" w:hint="default"/>
+      </w:rPr>
+    </w:lvl>
+    <w:lvl w:ilvl="7" w:tplc="08090003" w:tentative="1">
+      <w:start w:val="1"/>
+      <w:numFmt w:val="bullet"/>
+      <w:lvlText w:val="o"/>
+      <w:lvlJc w:val="left"/>
+      <w:pPr>
+        <w:ind w:left="5760" w:hanging="360"/>
+      </w:pPr>
+      <w:rPr>
+        <w:rFonts w:ascii="Courier New" w:hAnsi="Courier New" w:cs="Courier New" w:hint="default"/>
+      </w:rPr>
+    </w:lvl>
+    <w:lvl w:ilvl="8" w:tplc="08090005" w:tentative="1">
+      <w:start w:val="1"/>
+      <w:numFmt w:val="bullet"/>
+      <w:lvlText w:val=""/>
+      <w:lvlJc w:val="left"/>
+      <w:pPr>
+        <w:ind w:left="6480" w:hanging="360"/>
+      </w:pPr>
+      <w:rPr>
+        <w:rFonts w:ascii="Wingdings" w:hAnsi="Wingdings" w:hint="default"/>
+      </w:rPr>
+    </w:lvl>
+  </w:abstractNum>
+  <w:abstractNum w:abstractNumId="5">
     <w:nsid w:val="55277A9C"/>
     <w:multiLevelType w:val="hybridMultilevel"/>
     <w:tmpl w:val="C228FEA4"/>
@@ -1181,7 +1356,7 @@
       </w:pPr>
     </w:lvl>
   </w:abstractNum>
-  <w:abstractNum w:abstractNumId="5">
+  <w:abstractNum w:abstractNumId="6">
     <w:nsid w:val="665350C9"/>
     <w:multiLevelType w:val="hybridMultilevel"/>
     <w:tmpl w:val="0DCEDC94"/>
@@ -1277,16 +1452,19 @@
     <w:abstractNumId w:val="3"/>
   </w:num>
   <w:num w:numId="3">
-    <w:abstractNumId w:val="4"/>
+    <w:abstractNumId w:val="5"/>
   </w:num>
   <w:num w:numId="4">
-    <w:abstractNumId w:val="5"/>
+    <w:abstractNumId w:val="6"/>
   </w:num>
   <w:num w:numId="5">
     <w:abstractNumId w:val="2"/>
   </w:num>
   <w:num w:numId="6">
     <w:abstractNumId w:val="1"/>
+  </w:num>
+  <w:num w:numId="7">
+    <w:abstractNumId w:val="4"/>
   </w:num>
 </w:numbering>
 </file>

</xml_diff>

<commit_message>
add functions under 18th December
</commit_message>
<xml_diff>
--- a/BrightTide/List_of_functions_Pokemon_BrightTide.docx
+++ b/BrightTide/List_of_functions_Pokemon_BrightTide.docx
@@ -137,6 +137,7 @@
       <w:r>
         <w:t xml:space="preserve"> discard a </w:t>
       </w:r>
+      <w:proofErr w:type="gramStart"/>
       <w:r>
         <w:rPr>
           <w:b/>
@@ -147,7 +148,14 @@
         <w:rPr>
           <w:b/>
         </w:rPr>
-        <w:t>(for example energy)</w:t>
+        <w:t>(</w:t>
+      </w:r>
+      <w:proofErr w:type="gramEnd"/>
+      <w:r>
+        <w:rPr>
+          <w:b/>
+        </w:rPr>
+        <w:t>for example energy)</w:t>
       </w:r>
       <w:r>
         <w:t xml:space="preserve"> of</w:t>
@@ -361,7 +369,15 @@
         <w:ind w:left="1440"/>
       </w:pPr>
       <w:r>
-        <w:t>Explanation: This “attack” says: when opponents turn it takes 20 less damage</w:t>
+        <w:t xml:space="preserve">Explanation: This “attack” says: when opponents </w:t>
+      </w:r>
+      <w:proofErr w:type="gramStart"/>
+      <w:r>
+        <w:t>turn</w:t>
+      </w:r>
+      <w:proofErr w:type="gramEnd"/>
+      <w:r>
+        <w:t xml:space="preserve"> it takes 20 less damage</w:t>
       </w:r>
     </w:p>
     <w:p>
@@ -480,7 +496,15 @@
         </w:numPr>
       </w:pPr>
       <w:r>
-        <w:t xml:space="preserve">Function that returns the amount of cards in your hands </w:t>
+        <w:t xml:space="preserve">Function that returns the </w:t>
+      </w:r>
+      <w:proofErr w:type="gramStart"/>
+      <w:r>
+        <w:t>amount</w:t>
+      </w:r>
+      <w:proofErr w:type="gramEnd"/>
+      <w:r>
+        <w:t xml:space="preserve"> of cards in your hands </w:t>
       </w:r>
     </w:p>
     <w:p>
@@ -616,7 +640,17 @@
         </w:numPr>
       </w:pPr>
       <w:r>
-        <w:t xml:space="preserve">Function that flip a amount of coins </w:t>
+        <w:t xml:space="preserve">Function that flip </w:t>
+      </w:r>
+      <w:proofErr w:type="spellStart"/>
+      <w:proofErr w:type="gramStart"/>
+      <w:r>
+        <w:t>a</w:t>
+      </w:r>
+      <w:proofErr w:type="spellEnd"/>
+      <w:proofErr w:type="gramEnd"/>
+      <w:r>
+        <w:t xml:space="preserve"> amount of coins </w:t>
       </w:r>
     </w:p>
     <w:p>
@@ -628,13 +662,38 @@
         </w:numPr>
       </w:pPr>
       <w:r>
-        <w:t xml:space="preserve">Function that attacks an amount of extra damage (every time a Pokémon attacks) this turn to the opponents active Pokémon </w:t>
-      </w:r>
-      <w:r>
-        <w:rPr>
-          <w:b/>
-        </w:rPr>
-        <w:t xml:space="preserve"> This is the Professor Kukui Supporter card </w:t>
+        <w:t xml:space="preserve">Function that attacks an amount of extra damage (every time a Pokémon attacks) this turn to the opponents active </w:t>
+      </w:r>
+      <w:proofErr w:type="gramStart"/>
+      <w:r>
+        <w:t xml:space="preserve">Pokémon </w:t>
+      </w:r>
+      <w:r>
+        <w:rPr>
+          <w:b/>
+        </w:rPr>
+        <w:t xml:space="preserve"> This</w:t>
+      </w:r>
+      <w:proofErr w:type="gramEnd"/>
+      <w:r>
+        <w:rPr>
+          <w:b/>
+        </w:rPr>
+        <w:t xml:space="preserve"> is the Professor </w:t>
+      </w:r>
+      <w:proofErr w:type="spellStart"/>
+      <w:r>
+        <w:rPr>
+          <w:b/>
+        </w:rPr>
+        <w:t>Kukui</w:t>
+      </w:r>
+      <w:proofErr w:type="spellEnd"/>
+      <w:r>
+        <w:rPr>
+          <w:b/>
+        </w:rPr>
+        <w:t xml:space="preserve"> Supporter card </w:t>
       </w:r>
     </w:p>
     <w:p>
@@ -687,6 +746,20 @@
     </w:p>
     <w:p>
       <w:pPr>
+        <w:rPr>
+          <w:b/>
+        </w:rPr>
+      </w:pPr>
+      <w:r>
+        <w:rPr>
+          <w:b/>
+        </w:rPr>
+        <w:tab/>
+        <w:t>For Card</w:t>
+      </w:r>
+    </w:p>
+    <w:p>
+      <w:pPr>
         <w:pStyle w:val="ListParagraph"/>
         <w:numPr>
           <w:ilvl w:val="0"/>
@@ -721,7 +794,31 @@
         </w:numPr>
       </w:pPr>
       <w:r>
-        <w:t xml:space="preserve">QUESTION: define the canPlay function outside a “attack function” or inside? </w:t>
+        <w:t xml:space="preserve">QUESTION: do not know how to implement a </w:t>
+      </w:r>
+      <w:proofErr w:type="spellStart"/>
+      <w:r>
+        <w:t>canPlay</w:t>
+      </w:r>
+      <w:proofErr w:type="spellEnd"/>
+      <w:r>
+        <w:t xml:space="preserve"> in card 134</w:t>
+      </w:r>
+    </w:p>
+    <w:p>
+      <w:pPr>
+        <w:ind w:left="360"/>
+      </w:pPr>
+    </w:p>
+    <w:p>
+      <w:pPr>
+        <w:ind w:left="720"/>
+      </w:pPr>
+      <w:r>
+        <w:rPr>
+          <w:b/>
+        </w:rPr>
+        <w:t>For AI</w:t>
       </w:r>
     </w:p>
     <w:p>
@@ -733,8 +830,82 @@
         </w:numPr>
       </w:pPr>
       <w:r>
-        <w:t>QUESTION: do not know how to implement a canPlay in card 134</w:t>
-      </w:r>
+        <w:t xml:space="preserve">Get the health of ENEMY/SELF card return type </w:t>
+      </w:r>
+      <w:proofErr w:type="spellStart"/>
+      <w:r>
+        <w:t>int</w:t>
+      </w:r>
+      <w:proofErr w:type="spellEnd"/>
+      <w:r>
+        <w:t xml:space="preserve"> </w:t>
+      </w:r>
+    </w:p>
+    <w:p>
+      <w:pPr>
+        <w:pStyle w:val="ListParagraph"/>
+        <w:numPr>
+          <w:ilvl w:val="0"/>
+          <w:numId w:val="7"/>
+        </w:numPr>
+      </w:pPr>
+      <w:r>
+        <w:t xml:space="preserve">Get the amount of attack from ENEMY/SELF return type </w:t>
+      </w:r>
+      <w:proofErr w:type="spellStart"/>
+      <w:r>
+        <w:t>int</w:t>
+      </w:r>
+      <w:proofErr w:type="spellEnd"/>
+    </w:p>
+    <w:p>
+      <w:pPr>
+        <w:pStyle w:val="ListParagraph"/>
+        <w:numPr>
+          <w:ilvl w:val="0"/>
+          <w:numId w:val="7"/>
+        </w:numPr>
+      </w:pPr>
+      <w:r>
+        <w:t>Get the weakness of a card return type (type of energy card)</w:t>
+      </w:r>
+    </w:p>
+    <w:p>
+      <w:pPr>
+        <w:pStyle w:val="ListParagraph"/>
+        <w:numPr>
+          <w:ilvl w:val="0"/>
+          <w:numId w:val="7"/>
+        </w:numPr>
+      </w:pPr>
+      <w:r>
+        <w:t xml:space="preserve">Get the number of energy cards attached to a card return type </w:t>
+      </w:r>
+      <w:proofErr w:type="spellStart"/>
+      <w:r>
+        <w:t>int</w:t>
+      </w:r>
+      <w:proofErr w:type="spellEnd"/>
+      <w:r>
+        <w:t xml:space="preserve"> </w:t>
+      </w:r>
+    </w:p>
+    <w:p>
+      <w:pPr>
+        <w:pStyle w:val="ListParagraph"/>
+        <w:numPr>
+          <w:ilvl w:val="0"/>
+          <w:numId w:val="7"/>
+        </w:numPr>
+      </w:pPr>
+      <w:r>
+        <w:t xml:space="preserve">Set function: attach energy card to a card </w:t>
+      </w:r>
+    </w:p>
+    <w:p>
+      <w:pPr>
+        <w:ind w:left="360"/>
+      </w:pPr>
       <w:bookmarkStart w:id="0" w:name="_GoBack"/>
       <w:bookmarkEnd w:id="0"/>
     </w:p>

</xml_diff>

<commit_message>
change document: add which card I need to modify, and add functions/questions
</commit_message>
<xml_diff>
--- a/BrightTide/List_of_functions_Pokemon_BrightTide.docx
+++ b/BrightTide/List_of_functions_Pokemon_BrightTide.docx
@@ -682,7 +682,19 @@
         <w:rPr>
           <w:b/>
         </w:rPr>
-        <w:t>18 December 2017</w:t>
+        <w:t>18</w:t>
+      </w:r>
+      <w:r>
+        <w:rPr>
+          <w:b/>
+        </w:rPr>
+        <w:t>/19</w:t>
+      </w:r>
+      <w:r>
+        <w:rPr>
+          <w:b/>
+        </w:rPr>
+        <w:t xml:space="preserve"> December 2017</w:t>
       </w:r>
     </w:p>
     <w:p>
@@ -735,8 +747,64 @@
         </w:numPr>
       </w:pPr>
       <w:r>
-        <w:t>QUESTION: do not know how to implement a canPlay in card 134</w:t>
-      </w:r>
+        <w:t>A function that returns if the health of a pokemon is full or not</w:t>
+      </w:r>
+    </w:p>
+    <w:p>
+      <w:pPr>
+        <w:pStyle w:val="ListParagraph"/>
+        <w:numPr>
+          <w:ilvl w:val="0"/>
+          <w:numId w:val="7"/>
+        </w:numPr>
+      </w:pPr>
+      <w:r>
+        <w:t xml:space="preserve">What does a card return ? type ? </w:t>
+      </w:r>
+    </w:p>
+    <w:p>
+      <w:pPr>
+        <w:pStyle w:val="ListParagraph"/>
+        <w:numPr>
+          <w:ilvl w:val="0"/>
+          <w:numId w:val="7"/>
+        </w:numPr>
+      </w:pPr>
+      <w:r>
+        <w:t>How do you check if it is your first turn ?</w:t>
+      </w:r>
+    </w:p>
+    <w:p>
+      <w:pPr>
+        <w:pStyle w:val="ListParagraph"/>
+        <w:numPr>
+          <w:ilvl w:val="0"/>
+          <w:numId w:val="7"/>
+        </w:numPr>
+      </w:pPr>
+      <w:r>
+        <w:t>How do I do 20+ damage</w:t>
+      </w:r>
+      <w:r>
+        <w:t xml:space="preserve"> in py script</w:t>
+      </w:r>
+      <w:r>
+        <w:t xml:space="preserve">? </w:t>
+      </w:r>
+    </w:p>
+    <w:p>
+      <w:pPr>
+        <w:pStyle w:val="ListParagraph"/>
+        <w:numPr>
+          <w:ilvl w:val="0"/>
+          <w:numId w:val="7"/>
+        </w:numPr>
+      </w:pPr>
+      <w:r>
+        <w:t xml:space="preserve">How do I heal that card? </w:t>
+      </w:r>
+      <w:bookmarkStart w:id="0" w:name="_GoBack"/>
+      <w:bookmarkEnd w:id="0"/>
     </w:p>
     <w:p>
       <w:pPr>
@@ -825,8 +893,6 @@
       <w:r>
         <w:t>…</w:t>
       </w:r>
-      <w:bookmarkStart w:id="0" w:name="_GoBack"/>
-      <w:bookmarkEnd w:id="0"/>
     </w:p>
     <w:sectPr>
       <w:pgSz w:w="11900" w:h="16840"/>

</xml_diff>

<commit_message>
check wich cards needs to be done, and add a function
</commit_message>
<xml_diff>
--- a/BrightTide/List_of_functions_Pokemon_BrightTide.docx
+++ b/BrightTide/List_of_functions_Pokemon_BrightTide.docx
@@ -779,6 +779,20 @@
     </w:p>
     <w:p>
       <w:pPr>
+        <w:pStyle w:val="ListParagraph"/>
+        <w:numPr>
+          <w:ilvl w:val="0"/>
+          <w:numId w:val="7"/>
+        </w:numPr>
+      </w:pPr>
+      <w:r>
+        <w:t>Need a type that gives the different stages of a Pokemon (basic, stage1, stage2)</w:t>
+      </w:r>
+      <w:bookmarkStart w:id="0" w:name="_GoBack"/>
+      <w:bookmarkEnd w:id="0"/>
+    </w:p>
+    <w:p>
+      <w:pPr>
         <w:ind w:left="360"/>
       </w:pPr>
     </w:p>
@@ -855,8 +869,6 @@
       <w:r>
         <w:t>type of</w:t>
       </w:r>
-      <w:bookmarkStart w:id="0" w:name="_GoBack"/>
-      <w:bookmarkEnd w:id="0"/>
       <w:r>
         <w:t xml:space="preserve"> card to a card </w:t>
       </w:r>

</xml_diff>

<commit_message>
added a function under 20th of December
</commit_message>
<xml_diff>
--- a/BrightTide/List_of_functions_Pokemon_BrightTide.docx
+++ b/BrightTide/List_of_functions_Pokemon_BrightTide.docx
@@ -788,102 +788,142 @@
       <w:r>
         <w:t>Need a type that gives the different stages of a Pokemon (basic, stage1, stage2)</w:t>
       </w:r>
+    </w:p>
+    <w:p>
+      <w:pPr>
+        <w:ind w:left="360"/>
+      </w:pPr>
+    </w:p>
+    <w:p>
+      <w:pPr>
+        <w:ind w:left="720"/>
+      </w:pPr>
+      <w:r>
+        <w:rPr>
+          <w:b/>
+        </w:rPr>
+        <w:t>For AI</w:t>
+      </w:r>
+    </w:p>
+    <w:p>
+      <w:pPr>
+        <w:pStyle w:val="ListParagraph"/>
+        <w:numPr>
+          <w:ilvl w:val="0"/>
+          <w:numId w:val="7"/>
+        </w:numPr>
+      </w:pPr>
+      <w:r>
+        <w:t xml:space="preserve">Get the health of ENEMY/SELF card return type int </w:t>
+      </w:r>
+    </w:p>
+    <w:p>
+      <w:pPr>
+        <w:pStyle w:val="ListParagraph"/>
+        <w:numPr>
+          <w:ilvl w:val="0"/>
+          <w:numId w:val="7"/>
+        </w:numPr>
+      </w:pPr>
+      <w:r>
+        <w:t>Get the amount of attack from ENEMY/SELF return type int</w:t>
+      </w:r>
+    </w:p>
+    <w:p>
+      <w:pPr>
+        <w:pStyle w:val="ListParagraph"/>
+        <w:numPr>
+          <w:ilvl w:val="0"/>
+          <w:numId w:val="7"/>
+        </w:numPr>
+      </w:pPr>
+      <w:r>
+        <w:t>Get the weakness of a card return type (type of energy card)</w:t>
+      </w:r>
+    </w:p>
+    <w:p>
+      <w:pPr>
+        <w:pStyle w:val="ListParagraph"/>
+        <w:numPr>
+          <w:ilvl w:val="0"/>
+          <w:numId w:val="7"/>
+        </w:numPr>
+      </w:pPr>
+      <w:r>
+        <w:t xml:space="preserve">Get the number of energy cards attached to a card return type int </w:t>
+      </w:r>
+    </w:p>
+    <w:p>
+      <w:pPr>
+        <w:pStyle w:val="ListParagraph"/>
+        <w:numPr>
+          <w:ilvl w:val="0"/>
+          <w:numId w:val="7"/>
+        </w:numPr>
+      </w:pPr>
+      <w:r>
+        <w:t xml:space="preserve">Set function: attach </w:t>
+      </w:r>
+      <w:r>
+        <w:t>type of</w:t>
+      </w:r>
+      <w:r>
+        <w:t xml:space="preserve"> card to a card </w:t>
+      </w:r>
+    </w:p>
+    <w:p>
+      <w:pPr>
+        <w:pStyle w:val="ListParagraph"/>
+        <w:numPr>
+          <w:ilvl w:val="0"/>
+          <w:numId w:val="7"/>
+        </w:numPr>
+      </w:pPr>
+      <w:r>
+        <w:t>…</w:t>
+      </w:r>
+    </w:p>
+    <w:p/>
+    <w:p>
+      <w:pPr>
+        <w:rPr>
+          <w:b/>
+        </w:rPr>
+      </w:pPr>
+      <w:r>
+        <w:rPr>
+          <w:b/>
+        </w:rPr>
+        <w:t>December 20</w:t>
+      </w:r>
+      <w:r>
+        <w:rPr>
+          <w:b/>
+        </w:rPr>
+        <w:t>, 2017</w:t>
+      </w:r>
+    </w:p>
+    <w:p>
+      <w:r>
+        <w:rPr>
+          <w:b/>
+        </w:rPr>
+        <w:t>For Card</w:t>
+      </w:r>
+    </w:p>
+    <w:p>
+      <w:pPr>
+        <w:pStyle w:val="ListParagraph"/>
+        <w:numPr>
+          <w:ilvl w:val="0"/>
+          <w:numId w:val="7"/>
+        </w:numPr>
+      </w:pPr>
+      <w:r>
+        <w:t>Need a function that makes the player flip the amount of coins needed</w:t>
+      </w:r>
       <w:bookmarkStart w:id="0" w:name="_GoBack"/>
       <w:bookmarkEnd w:id="0"/>
-    </w:p>
-    <w:p>
-      <w:pPr>
-        <w:ind w:left="360"/>
-      </w:pPr>
-    </w:p>
-    <w:p>
-      <w:pPr>
-        <w:ind w:left="720"/>
-      </w:pPr>
-      <w:r>
-        <w:rPr>
-          <w:b/>
-        </w:rPr>
-        <w:t>For AI</w:t>
-      </w:r>
-    </w:p>
-    <w:p>
-      <w:pPr>
-        <w:pStyle w:val="ListParagraph"/>
-        <w:numPr>
-          <w:ilvl w:val="0"/>
-          <w:numId w:val="7"/>
-        </w:numPr>
-      </w:pPr>
-      <w:r>
-        <w:t xml:space="preserve">Get the health of ENEMY/SELF card return type int </w:t>
-      </w:r>
-    </w:p>
-    <w:p>
-      <w:pPr>
-        <w:pStyle w:val="ListParagraph"/>
-        <w:numPr>
-          <w:ilvl w:val="0"/>
-          <w:numId w:val="7"/>
-        </w:numPr>
-      </w:pPr>
-      <w:r>
-        <w:t>Get the amount of attack from ENEMY/SELF return type int</w:t>
-      </w:r>
-    </w:p>
-    <w:p>
-      <w:pPr>
-        <w:pStyle w:val="ListParagraph"/>
-        <w:numPr>
-          <w:ilvl w:val="0"/>
-          <w:numId w:val="7"/>
-        </w:numPr>
-      </w:pPr>
-      <w:r>
-        <w:t>Get the weakness of a card return type (type of energy card)</w:t>
-      </w:r>
-    </w:p>
-    <w:p>
-      <w:pPr>
-        <w:pStyle w:val="ListParagraph"/>
-        <w:numPr>
-          <w:ilvl w:val="0"/>
-          <w:numId w:val="7"/>
-        </w:numPr>
-      </w:pPr>
-      <w:r>
-        <w:t xml:space="preserve">Get the number of energy cards attached to a card return type int </w:t>
-      </w:r>
-    </w:p>
-    <w:p>
-      <w:pPr>
-        <w:pStyle w:val="ListParagraph"/>
-        <w:numPr>
-          <w:ilvl w:val="0"/>
-          <w:numId w:val="7"/>
-        </w:numPr>
-      </w:pPr>
-      <w:r>
-        <w:t xml:space="preserve">Set function: attach </w:t>
-      </w:r>
-      <w:r>
-        <w:t>type of</w:t>
-      </w:r>
-      <w:r>
-        <w:t xml:space="preserve"> card to a card </w:t>
-      </w:r>
-    </w:p>
-    <w:p>
-      <w:pPr>
-        <w:pStyle w:val="ListParagraph"/>
-        <w:numPr>
-          <w:ilvl w:val="0"/>
-          <w:numId w:val="7"/>
-        </w:numPr>
-      </w:pPr>
-      <w:r>
-        <w:t>…</w:t>
-      </w:r>
     </w:p>
     <w:sectPr>
       <w:pgSz w:w="11900" w:h="16840"/>

</xml_diff>

<commit_message>
checked the functions put in the official function list
</commit_message>
<xml_diff>
--- a/BrightTide/List_of_functions_Pokemon_BrightTide.docx
+++ b/BrightTide/List_of_functions_Pokemon_BrightTide.docx
@@ -49,7 +49,7 @@
         </w:numPr>
       </w:pPr>
       <w:r>
-        <w:t>Function that deal damages</w:t>
+        <w:t>.Function that deal damages</w:t>
       </w:r>
     </w:p>
     <w:p>
@@ -90,7 +90,7 @@
         </w:numPr>
       </w:pPr>
       <w:r>
-        <w:t xml:space="preserve">Function that confuses either itself or the enemy, or both </w:t>
+        <w:t xml:space="preserve">.Function that confuses either itself or the enemy, or both </w:t>
       </w:r>
     </w:p>
     <w:p>
@@ -102,13 +102,7 @@
         </w:numPr>
       </w:pPr>
       <w:r>
-        <w:t xml:space="preserve">Function </w:t>
-      </w:r>
-      <w:r>
-        <w:t>that heals the P</w:t>
-      </w:r>
-      <w:r>
-        <w:t>okémon</w:t>
+        <w:t>.Function that heals the Pokémon</w:t>
       </w:r>
     </w:p>
     <w:p>
@@ -120,7 +114,7 @@
         </w:numPr>
       </w:pPr>
       <w:r>
-        <w:t>Function that returns if it is head or tails (coin flipping)</w:t>
+        <w:t>.Function that returns if it is head or tails (coin flipping)</w:t>
       </w:r>
     </w:p>
     <w:p>
@@ -132,10 +126,7 @@
         </w:numPr>
       </w:pPr>
       <w:r>
-        <w:t>Function that</w:t>
-      </w:r>
-      <w:r>
-        <w:t xml:space="preserve"> discard a </w:t>
+        <w:t xml:space="preserve">Function that discard a </w:t>
       </w:r>
       <w:r>
         <w:rPr>
@@ -150,13 +141,7 @@
         <w:t>(for example energy)</w:t>
       </w:r>
       <w:r>
-        <w:t xml:space="preserve"> of</w:t>
-      </w:r>
-      <w:r>
-        <w:t xml:space="preserve"> cards in your hand, </w:t>
-      </w:r>
-      <w:r>
-        <w:t>returns the amount of cards you discarded</w:t>
+        <w:t xml:space="preserve"> of cards in your hand, returns the amount of cards you discarded</w:t>
       </w:r>
     </w:p>
     <w:p>
@@ -168,7 +153,7 @@
         </w:numPr>
       </w:pPr>
       <w:r>
-        <w:t>Function that paralyzes the opponents Pokémon</w:t>
+        <w:t>.Function that paralyzes the opponents Pokémon</w:t>
       </w:r>
     </w:p>
     <w:p>
@@ -180,10 +165,7 @@
         </w:numPr>
       </w:pPr>
       <w:r>
-        <w:t xml:space="preserve">Function that </w:t>
-      </w:r>
-      <w:r>
-        <w:t xml:space="preserve">makes your Pokémon can’t retreat this turn </w:t>
+        <w:t xml:space="preserve">Function that makes your Pokémon can’t retreat this turn </w:t>
       </w:r>
     </w:p>
     <w:p>
@@ -207,7 +189,7 @@
         </w:numPr>
       </w:pPr>
       <w:r>
-        <w:t xml:space="preserve">Function that shuffles your deck </w:t>
+        <w:t xml:space="preserve">.Function that shuffles your deck </w:t>
       </w:r>
     </w:p>
     <w:p>
@@ -219,19 +201,7 @@
         </w:numPr>
       </w:pPr>
       <w:r>
-        <w:t>Function that checks which</w:t>
-      </w:r>
-      <w:r>
-        <w:t xml:space="preserve"> type of</w:t>
-      </w:r>
-      <w:r>
-        <w:t xml:space="preserve"> </w:t>
-      </w:r>
-      <w:r>
-        <w:t>cards are</w:t>
-      </w:r>
-      <w:r>
-        <w:t xml:space="preserve"> attached to the card</w:t>
+        <w:t>Function that checks which type of cards are attached to the card</w:t>
       </w:r>
     </w:p>
     <w:p>
@@ -255,13 +225,7 @@
         </w:numPr>
       </w:pPr>
       <w:r>
-        <w:t xml:space="preserve"> Function that d</w:t>
-      </w:r>
-      <w:r>
-        <w:t>iscards the energies on the Poké</w:t>
-      </w:r>
-      <w:r>
-        <w:t>mon itself, and returns the amount of card you discard</w:t>
+        <w:t>.Function that discards the energies on the Pokémon itself, and returns the amount of card you discard</w:t>
       </w:r>
     </w:p>
     <w:p>
@@ -273,10 +237,7 @@
         </w:numPr>
       </w:pPr>
       <w:r>
-        <w:t>Function that</w:t>
-      </w:r>
-      <w:r>
-        <w:t xml:space="preserve"> discards a card from the discard pile, the card should be an item card</w:t>
+        <w:t>Function that discards a card from the discard pile, the card should be an item card</w:t>
       </w:r>
     </w:p>
     <w:p>
@@ -288,22 +249,7 @@
         </w:numPr>
       </w:pPr>
       <w:r>
-        <w:t>Function that checks if th</w:t>
-      </w:r>
-      <w:r>
-        <w:t xml:space="preserve">e </w:t>
-      </w:r>
-      <w:r>
-        <w:t xml:space="preserve">Pokémon </w:t>
-      </w:r>
-      <w:r>
-        <w:t>card evolves</w:t>
-      </w:r>
-      <w:r>
-        <w:t xml:space="preserve"> another Pokémon card </w:t>
-      </w:r>
-      <w:r>
-        <w:t>(ABILITY)</w:t>
+        <w:t>Function that checks if the Pokémon card evolves another Pokémon card (ABILITY)</w:t>
       </w:r>
     </w:p>
     <w:p>
@@ -331,13 +277,7 @@
         </w:numPr>
       </w:pPr>
       <w:r>
-        <w:t xml:space="preserve">Function that checks the type </w:t>
-      </w:r>
-      <w:r>
-        <w:t xml:space="preserve">of card </w:t>
-      </w:r>
-      <w:r>
-        <w:t>of the opponent player</w:t>
+        <w:t>Function that checks the type of card of the opponent player</w:t>
       </w:r>
     </w:p>
     <w:p>
@@ -349,10 +289,7 @@
         </w:numPr>
       </w:pPr>
       <w:r>
-        <w:t xml:space="preserve">Function </w:t>
-      </w:r>
-      <w:r>
-        <w:t xml:space="preserve">that returns if it is your opponents turn or not </w:t>
+        <w:t xml:space="preserve">Function that returns if it is your opponents turn or not </w:t>
       </w:r>
     </w:p>
     <w:p>
@@ -450,13 +387,7 @@
         </w:numPr>
       </w:pPr>
       <w:r>
-        <w:t xml:space="preserve">Same as (14) </w:t>
-      </w:r>
-      <w:r>
-        <w:t>Function that takes</w:t>
-      </w:r>
-      <w:r>
-        <w:t xml:space="preserve"> two cards from the discard pile, should be 2 energy cards</w:t>
+        <w:t>Same as (14) Function that takes two cards from the discard pile, should be 2 energy cards</w:t>
       </w:r>
     </w:p>
     <w:p>
@@ -504,10 +435,7 @@
         </w:numPr>
       </w:pPr>
       <w:r>
-        <w:t xml:space="preserve">Function </w:t>
-      </w:r>
-      <w:r>
-        <w:t xml:space="preserve">that search for a </w:t>
+        <w:t xml:space="preserve">Function that search for a </w:t>
       </w:r>
       <w:r>
         <w:rPr>
@@ -589,22 +517,7 @@
         </w:numPr>
       </w:pPr>
       <w:r>
-        <w:t xml:space="preserve">Function that discard </w:t>
-      </w:r>
-      <w:r>
-        <w:t>any type</w:t>
-      </w:r>
-      <w:r>
-        <w:t xml:space="preserve"> of</w:t>
-      </w:r>
-      <w:r>
-        <w:t xml:space="preserve"> cards from</w:t>
-      </w:r>
-      <w:r>
-        <w:t xml:space="preserve"> your hand, returns the</w:t>
-      </w:r>
-      <w:r>
-        <w:t xml:space="preserve"> also the amount of cards your discarded</w:t>
+        <w:t>Function that discard any type of cards from your hand, returns the also the amount of cards your discarded</w:t>
       </w:r>
     </w:p>
     <w:p>
@@ -665,10 +578,7 @@
         </w:numPr>
       </w:pPr>
       <w:r>
-        <w:t xml:space="preserve">Function that checks which card I have played </w:t>
-      </w:r>
-      <w:r>
-        <w:t>(item/supporter)</w:t>
+        <w:t>Function that checks which card I have played (item/supporter)</w:t>
       </w:r>
     </w:p>
     <w:p/>
@@ -768,13 +678,7 @@
         </w:numPr>
       </w:pPr>
       <w:r>
-        <w:t>How do I do 20+ damage</w:t>
-      </w:r>
-      <w:r>
-        <w:t xml:space="preserve"> in py script</w:t>
-      </w:r>
-      <w:r>
-        <w:t xml:space="preserve">? </w:t>
+        <w:t xml:space="preserve">How do I do 20+ damage in py script? </w:t>
       </w:r>
     </w:p>
     <w:p>
@@ -862,13 +766,7 @@
         </w:numPr>
       </w:pPr>
       <w:r>
-        <w:t xml:space="preserve">Set function: attach </w:t>
-      </w:r>
-      <w:r>
-        <w:t>type of</w:t>
-      </w:r>
-      <w:r>
-        <w:t xml:space="preserve"> card to a card </w:t>
+        <w:t xml:space="preserve">Set function: attach type of card to a card </w:t>
       </w:r>
     </w:p>
     <w:p>
@@ -894,13 +792,7 @@
         <w:rPr>
           <w:b/>
         </w:rPr>
-        <w:t>December 20</w:t>
-      </w:r>
-      <w:r>
-        <w:rPr>
-          <w:b/>
-        </w:rPr>
-        <w:t>, 2017</w:t>
+        <w:t>December 20, 2017</w:t>
       </w:r>
     </w:p>
     <w:p>
@@ -922,6 +814,8 @@
       <w:r>
         <w:t>Need a function that makes the player flip the amount of coins needed</w:t>
       </w:r>
+    </w:p>
+    <w:p>
       <w:bookmarkStart w:id="0" w:name="_GoBack"/>
       <w:bookmarkEnd w:id="0"/>
     </w:p>
@@ -2056,6 +1950,7 @@
   <w:style w:type="paragraph" w:default="1" w:styleId="Normal">
     <w:name w:val="Normal"/>
     <w:qFormat/>
+    <w:rsid w:val="00863E63"/>
   </w:style>
   <w:style w:type="character" w:default="1" w:styleId="DefaultParagraphFont">
     <w:name w:val="Default Paragraph Font"/>

</xml_diff>